<commit_message>
feat: Add document generation functionality with new controller, utility, and document templates.
</commit_message>
<xml_diff>
--- a/public/Certificates and Dashboard (Culiat)/Certificate of Residency(Quezon City Hall Requirements for QCID application).docx
+++ b/public/Certificates and Dashboard (Culiat)/Certificate of Residency(Quezon City Hall Requirements for QCID application).docx
@@ -222,7 +222,6 @@
                                 </w:rPr>
                                 <w:t xml:space="preserve"> </w:t>
                               </w:r>
-                              <w:proofErr w:type="spellStart"/>
                               <w:r>
                                 <w:rPr>
                                   <w:b/>
@@ -231,7 +230,6 @@
                                 </w:rPr>
                                 <w:t>Culiat</w:t>
                               </w:r>
-                              <w:proofErr w:type="spellEnd"/>
                             </w:p>
                             <w:p>
                               <w:pPr>
@@ -450,7 +448,6 @@
                           </w:rPr>
                           <w:t xml:space="preserve"> </w:t>
                         </w:r>
-                        <w:proofErr w:type="spellStart"/>
                         <w:r>
                           <w:rPr>
                             <w:b/>
@@ -459,7 +456,6 @@
                           </w:rPr>
                           <w:t>Culiat</w:t>
                         </w:r>
-                        <w:proofErr w:type="spellEnd"/>
                       </w:p>
                       <w:p>
                         <w:pPr>
@@ -761,44 +757,13 @@
           <w:b/>
           <w:sz w:val="28"/>
         </w:rPr>
-        <w:t>{salutation} {</w:t>
-      </w:r>
-      <w:proofErr w:type="spellStart"/>
-      <w:r>
-        <w:rPr>
-          <w:b/>
+        <w:t>{salutation} {full_name}</w:t>
+      </w:r>
+      <w:r>
+        <w:rPr>
           <w:sz w:val="28"/>
         </w:rPr>
-        <w:t>full_</w:t>
-      </w:r>
-      <w:proofErr w:type="gramStart"/>
-      <w:r>
-        <w:rPr>
-          <w:b/>
-          <w:sz w:val="28"/>
-        </w:rPr>
-        <w:t>name</w:t>
-      </w:r>
-      <w:proofErr w:type="spellEnd"/>
-      <w:r>
-        <w:rPr>
-          <w:b/>
-          <w:sz w:val="28"/>
-        </w:rPr>
-        <w:t>}</w:t>
-      </w:r>
-      <w:r>
-        <w:rPr>
-          <w:sz w:val="28"/>
-        </w:rPr>
-        <w:t>,</w:t>
-      </w:r>
-      <w:proofErr w:type="gramEnd"/>
-      <w:r>
-        <w:rPr>
-          <w:sz w:val="28"/>
-        </w:rPr>
-        <w:t xml:space="preserve"> born on</w:t>
+        <w:t>, born on</w:t>
       </w:r>
       <w:r>
         <w:rPr>
@@ -811,77 +776,25 @@
         <w:rPr>
           <w:sz w:val="28"/>
         </w:rPr>
-        <w:t>{</w:t>
-      </w:r>
-      <w:proofErr w:type="spellStart"/>
+        <w:t>{date_of_birth}</w:t>
+      </w:r>
       <w:r>
         <w:rPr>
           <w:sz w:val="28"/>
         </w:rPr>
-        <w:t>date_of_birth</w:t>
-      </w:r>
-      <w:proofErr w:type="spellEnd"/>
+        <w:t xml:space="preserve">, </w:t>
+      </w:r>
       <w:r>
         <w:rPr>
           <w:sz w:val="28"/>
         </w:rPr>
-        <w:t>}</w:t>
-      </w:r>
-    </w:p>
-    <w:p>
-      <w:pPr>
-        <w:spacing w:before="1" w:line="249" w:lineRule="auto"/>
-        <w:ind w:left="187" w:right="237" w:firstLine="720"/>
-        <w:jc w:val="both"/>
+        <w:t>{civil_status}</w:t>
+      </w:r>
+      <w:r>
         <w:rPr>
           <w:sz w:val="28"/>
         </w:rPr>
-      </w:pPr>
-      <w:r>
-        <w:rPr>
-          <w:sz w:val="28"/>
-        </w:rPr>
-        <w:t xml:space="preserve">, </w:t>
-      </w:r>
-      <w:r>
-        <w:rPr>
-          <w:sz w:val="28"/>
-        </w:rPr>
-        <w:t>{</w:t>
-      </w:r>
-      <w:proofErr w:type="spellStart"/>
-      <w:r>
-        <w:rPr>
-          <w:sz w:val="28"/>
-        </w:rPr>
-        <w:t>civil_status</w:t>
-      </w:r>
-      <w:proofErr w:type="spellEnd"/>
-      <w:r>
-        <w:rPr>
-          <w:sz w:val="28"/>
-        </w:rPr>
-        <w:t>}</w:t>
-      </w:r>
-      <w:r>
-        <w:rPr>
-          <w:sz w:val="28"/>
-        </w:rPr>
-        <w:t xml:space="preserve">, is a </w:t>
-      </w:r>
-      <w:proofErr w:type="spellStart"/>
-      <w:r>
-        <w:rPr>
-          <w:sz w:val="28"/>
-        </w:rPr>
-        <w:t>bonafide</w:t>
-      </w:r>
-      <w:proofErr w:type="spellEnd"/>
-      <w:r>
-        <w:rPr>
-          <w:sz w:val="28"/>
-        </w:rPr>
-        <w:t xml:space="preserve"> resident of</w:t>
+        <w:t>, is a bonafide resident of</w:t>
       </w:r>
       <w:r>
         <w:rPr>
@@ -895,88 +808,21 @@
           <w:bCs/>
           <w:sz w:val="28"/>
         </w:rPr>
-        <w:t>{</w:t>
-      </w:r>
-      <w:proofErr w:type="spellStart"/>
-      <w:r>
-        <w:rPr>
-          <w:b/>
-          <w:bCs/>
+        <w:t>{full_address}</w:t>
+      </w:r>
+      <w:r>
+        <w:rPr>
+          <w:b/>
           <w:sz w:val="28"/>
         </w:rPr>
-        <w:t>full_</w:t>
-      </w:r>
-      <w:proofErr w:type="gramStart"/>
-      <w:r>
-        <w:rPr>
-          <w:b/>
-          <w:bCs/>
+        <w:t xml:space="preserve">, Barangay Culiat, Quezon City </w:t>
+      </w:r>
+      <w:r>
+        <w:rPr>
+          <w:b/>
           <w:sz w:val="28"/>
         </w:rPr>
-        <w:t>address</w:t>
-      </w:r>
-      <w:proofErr w:type="spellEnd"/>
-      <w:r>
-        <w:rPr>
-          <w:b/>
-          <w:bCs/>
-          <w:sz w:val="28"/>
-        </w:rPr>
-        <w:t>}</w:t>
-      </w:r>
-      <w:r>
-        <w:rPr>
-          <w:b/>
-          <w:sz w:val="28"/>
-        </w:rPr>
-        <w:t>,</w:t>
-      </w:r>
-      <w:proofErr w:type="gramEnd"/>
-      <w:r>
-        <w:rPr>
-          <w:b/>
-          <w:sz w:val="28"/>
-        </w:rPr>
-        <w:t xml:space="preserve"> Barangay </w:t>
-      </w:r>
-      <w:proofErr w:type="spellStart"/>
-      <w:r>
-        <w:rPr>
-          <w:b/>
-          <w:sz w:val="28"/>
-        </w:rPr>
-        <w:t>Culiat</w:t>
-      </w:r>
-      <w:proofErr w:type="spellEnd"/>
-      <w:r>
-        <w:rPr>
-          <w:b/>
-          <w:sz w:val="28"/>
-        </w:rPr>
-        <w:t xml:space="preserve">, Quezon City </w:t>
-      </w:r>
-      <w:r>
-        <w:rPr>
-          <w:b/>
-          <w:sz w:val="28"/>
-        </w:rPr>
-        <w:t>{</w:t>
-      </w:r>
-      <w:proofErr w:type="spellStart"/>
-      <w:r>
-        <w:rPr>
-          <w:b/>
-          <w:sz w:val="28"/>
-        </w:rPr>
-        <w:t>residency_since</w:t>
-      </w:r>
-      <w:proofErr w:type="spellEnd"/>
-      <w:r>
-        <w:rPr>
-          <w:b/>
-          <w:sz w:val="28"/>
-        </w:rPr>
-        <w:t xml:space="preserve">} </w:t>
+        <w:t xml:space="preserve">{residency_since} </w:t>
       </w:r>
       <w:r>
         <w:rPr>
@@ -1007,21 +853,8 @@
         </w:rPr>
         <w:t xml:space="preserve"> </w:t>
       </w:r>
-      <w:proofErr w:type="gramStart"/>
-      <w:r>
-        <w:t>barangay</w:t>
-      </w:r>
-      <w:proofErr w:type="gramEnd"/>
-      <w:r>
-        <w:t xml:space="preserve"> </w:t>
-      </w:r>
-      <w:proofErr w:type="gramStart"/>
-      <w:r>
-        <w:t>residency</w:t>
-      </w:r>
-      <w:proofErr w:type="gramEnd"/>
-      <w:r>
-        <w:t xml:space="preserve"> showing that the applicant has been</w:t>
+      <w:r>
+        <w:t>barangay residency showing that the applicant has been</w:t>
       </w:r>
       <w:r>
         <w:rPr>
@@ -1030,15 +863,7 @@
         <w:t xml:space="preserve"> </w:t>
       </w:r>
       <w:r>
-        <w:t xml:space="preserve">residing in the </w:t>
-      </w:r>
-      <w:proofErr w:type="gramStart"/>
-      <w:r>
-        <w:t>barangay</w:t>
-      </w:r>
-      <w:proofErr w:type="gramEnd"/>
-      <w:r>
-        <w:t xml:space="preserve"> for at least six (6) months prior to the application of this Affidavit of Residency.</w:t>
+        <w:t>residing in the barangay for at least six (6) months prior to the application of this Affidavit of Residency.</w:t>
       </w:r>
     </w:p>
     <w:p>
@@ -1079,33 +904,11 @@
         <w:rPr>
           <w:b/>
         </w:rPr>
-        <w:t>{</w:t>
-      </w:r>
-      <w:proofErr w:type="spellStart"/>
-      <w:r>
-        <w:rPr>
-          <w:b/>
-        </w:rPr>
-        <w:t>purpose_of_</w:t>
-      </w:r>
-      <w:proofErr w:type="gramStart"/>
-      <w:r>
-        <w:rPr>
-          <w:b/>
-        </w:rPr>
-        <w:t>request</w:t>
-      </w:r>
-      <w:proofErr w:type="spellEnd"/>
-      <w:r>
-        <w:rPr>
-          <w:b/>
-        </w:rPr>
-        <w:t>}</w:t>
+        <w:t>{purpose_of_request}</w:t>
       </w:r>
       <w:r>
         <w:t>.</w:t>
       </w:r>
-      <w:proofErr w:type="gramEnd"/>
     </w:p>
     <w:p>
       <w:pPr>
@@ -1133,23 +936,7 @@
           <w:b/>
           <w:sz w:val="28"/>
         </w:rPr>
-        <w:t>{</w:t>
-      </w:r>
-      <w:proofErr w:type="spellStart"/>
-      <w:r>
-        <w:rPr>
-          <w:b/>
-          <w:sz w:val="28"/>
-        </w:rPr>
-        <w:t>issue_date</w:t>
-      </w:r>
-      <w:proofErr w:type="spellEnd"/>
-      <w:r>
-        <w:rPr>
-          <w:b/>
-          <w:sz w:val="28"/>
-        </w:rPr>
-        <w:t>}</w:t>
+        <w:t>{issue_date}</w:t>
       </w:r>
       <w:r>
         <w:rPr>
@@ -1164,19 +951,11 @@
         </w:rPr>
         <w:t xml:space="preserve"> </w:t>
       </w:r>
-      <w:proofErr w:type="spellStart"/>
       <w:r>
         <w:rPr>
           <w:sz w:val="28"/>
         </w:rPr>
-        <w:t>Culiat</w:t>
-      </w:r>
-      <w:proofErr w:type="spellEnd"/>
-      <w:r>
-        <w:rPr>
-          <w:sz w:val="28"/>
-        </w:rPr>
-        <w:t>, District 6, Quezon City.</w:t>
+        <w:t>Culiat, District 6, Quezon City.</w:t>
       </w:r>
     </w:p>
     <w:p>
@@ -1213,93 +992,65 @@
       </w:pPr>
       <w:r>
         <w:rPr>
+          <w:rFonts w:ascii="Arial MT"/>
           <w:noProof/>
           <w:sz w:val="20"/>
         </w:rPr>
-        <mc:AlternateContent>
-          <mc:Choice Requires="wps">
-            <w:drawing>
-              <wp:anchor distT="45720" distB="45720" distL="114300" distR="114300" simplePos="0" relativeHeight="251686912" behindDoc="0" locked="0" layoutInCell="1" allowOverlap="1" wp14:anchorId="174A24A4" wp14:editId="374FA7DD">
-                <wp:simplePos x="0" y="0"/>
-                <wp:positionH relativeFrom="column">
-                  <wp:posOffset>0</wp:posOffset>
-                </wp:positionH>
-                <wp:positionV relativeFrom="paragraph">
-                  <wp:posOffset>217805</wp:posOffset>
-                </wp:positionV>
-                <wp:extent cx="1576070" cy="1447800"/>
-                <wp:effectExtent l="0" t="0" r="24130" b="19050"/>
-                <wp:wrapNone/>
-                <wp:docPr id="217" name="Text Box 2"/>
-                <wp:cNvGraphicFramePr>
-                  <a:graphicFrameLocks xmlns:a="http://schemas.openxmlformats.org/drawingml/2006/main"/>
-                </wp:cNvGraphicFramePr>
-                <a:graphic xmlns:a="http://schemas.openxmlformats.org/drawingml/2006/main">
-                  <a:graphicData uri="http://schemas.microsoft.com/office/word/2010/wordprocessingShape">
-                    <wps:wsp>
-                      <wps:cNvSpPr txBox="1">
-                        <a:spLocks noChangeArrowheads="1"/>
-                      </wps:cNvSpPr>
-                      <wps:spPr bwMode="auto">
-                        <a:xfrm>
-                          <a:off x="0" y="0"/>
-                          <a:ext cx="1576070" cy="1447800"/>
-                        </a:xfrm>
-                        <a:prstGeom prst="rect">
-                          <a:avLst/>
-                        </a:prstGeom>
-                        <a:solidFill>
-                          <a:srgbClr val="FFFFFF"/>
-                        </a:solidFill>
-                        <a:ln w="9525">
-                          <a:solidFill>
-                            <a:srgbClr val="000000"/>
-                          </a:solidFill>
-                          <a:miter lim="800000"/>
-                          <a:headEnd/>
-                          <a:tailEnd/>
-                        </a:ln>
-                      </wps:spPr>
-                      <wps:txbx>
-                        <w:txbxContent>
-                          <w:p>
-                            <w:r>
-                              <w:t>{%photo_1x1%}</w:t>
-                            </w:r>
-                          </w:p>
-                        </w:txbxContent>
-                      </wps:txbx>
-                      <wps:bodyPr rot="0" vert="horz" wrap="square" lIns="91440" tIns="45720" rIns="91440" bIns="45720" anchor="t" anchorCtr="0">
-                        <a:noAutofit/>
-                      </wps:bodyPr>
-                    </wps:wsp>
-                  </a:graphicData>
-                </a:graphic>
-                <wp14:sizeRelH relativeFrom="margin">
-                  <wp14:pctWidth>0</wp14:pctWidth>
-                </wp14:sizeRelH>
-                <wp14:sizeRelV relativeFrom="margin">
-                  <wp14:pctHeight>0</wp14:pctHeight>
-                </wp14:sizeRelV>
-              </wp:anchor>
-            </w:drawing>
-          </mc:Choice>
-          <mc:Fallback>
-            <w:pict>
-              <v:shape w14:anchorId="174A24A4" id="Text Box 2" o:spid="_x0000_s1031" type="#_x0000_t202" style="position:absolute;margin-left:0;margin-top:17.15pt;width:124.1pt;height:114pt;z-index:251686912;visibility:visible;mso-wrap-style:square;mso-width-percent:0;mso-height-percent:0;mso-wrap-distance-left:9pt;mso-wrap-distance-top:3.6pt;mso-wrap-distance-right:9pt;mso-wrap-distance-bottom:3.6pt;mso-position-horizontal:absolute;mso-position-horizontal-relative:text;mso-position-vertical:absolute;mso-position-vertical-relative:text;mso-width-percent:0;mso-height-percent:0;mso-width-relative:margin;mso-height-relative:margin;v-text-anchor:top" o:gfxdata="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">
-                <v:textbox>
-                  <w:txbxContent>
-                    <w:p>
-                      <w:r>
-                        <w:t>{%photo_1x1%}</w:t>
-                      </w:r>
-                    </w:p>
-                  </w:txbxContent>
-                </v:textbox>
-              </v:shape>
-            </w:pict>
-          </mc:Fallback>
-        </mc:AlternateContent>
+        <w:drawing>
+          <wp:anchor distT="0" distB="0" distL="114300" distR="114300" simplePos="0" relativeHeight="251659264" behindDoc="0" locked="0" layoutInCell="1" allowOverlap="1" wp14:anchorId="62BF18B4" wp14:editId="15F0CA27">
+            <wp:simplePos x="0" y="0"/>
+            <wp:positionH relativeFrom="column">
+              <wp:posOffset>-3175</wp:posOffset>
+            </wp:positionH>
+            <wp:positionV relativeFrom="paragraph">
+              <wp:posOffset>204171</wp:posOffset>
+            </wp:positionV>
+            <wp:extent cx="1601441" cy="1464789"/>
+            <wp:effectExtent l="0" t="0" r="0" b="2540"/>
+            <wp:wrapNone/>
+            <wp:docPr id="1377837300" name="Picture 5" descr="photo_1x1"/>
+            <wp:cNvGraphicFramePr>
+              <a:graphicFrameLocks xmlns:a="http://schemas.openxmlformats.org/drawingml/2006/main" noChangeAspect="1"/>
+            </wp:cNvGraphicFramePr>
+            <a:graphic xmlns:a="http://schemas.openxmlformats.org/drawingml/2006/main">
+              <a:graphicData uri="http://schemas.openxmlformats.org/drawingml/2006/picture">
+                <pic:pic xmlns:pic="http://schemas.openxmlformats.org/drawingml/2006/picture">
+                  <pic:nvPicPr>
+                    <pic:cNvPr id="1377837300" name="Picture 5" descr="photo_1x1"/>
+                    <pic:cNvPicPr/>
+                  </pic:nvPicPr>
+                  <pic:blipFill>
+                    <a:blip r:embed="rId10">
+                      <a:extLst>
+                        <a:ext uri="{28A0092B-C50C-407E-A947-70E740481C1C}">
+                          <a14:useLocalDpi xmlns:a14="http://schemas.microsoft.com/office/drawing/2010/main" val="0"/>
+                        </a:ext>
+                      </a:extLst>
+                    </a:blip>
+                    <a:stretch>
+                      <a:fillRect/>
+                    </a:stretch>
+                  </pic:blipFill>
+                  <pic:spPr>
+                    <a:xfrm>
+                      <a:off x="0" y="0"/>
+                      <a:ext cx="1601441" cy="1464789"/>
+                    </a:xfrm>
+                    <a:prstGeom prst="rect">
+                      <a:avLst/>
+                    </a:prstGeom>
+                  </pic:spPr>
+                </pic:pic>
+              </a:graphicData>
+            </a:graphic>
+            <wp14:sizeRelH relativeFrom="margin">
+              <wp14:pctWidth>0</wp14:pctWidth>
+            </wp14:sizeRelH>
+            <wp14:sizeRelV relativeFrom="margin">
+              <wp14:pctHeight>0</wp14:pctHeight>
+            </wp14:sizeRelV>
+          </wp:anchor>
+        </w:drawing>
       </w:r>
       <w:r>
         <w:rPr>
@@ -1307,7 +1058,7 @@
           <w:sz w:val="20"/>
         </w:rPr>
         <w:drawing>
-          <wp:anchor distT="0" distB="0" distL="0" distR="0" simplePos="0" relativeHeight="251675648" behindDoc="1" locked="0" layoutInCell="1" allowOverlap="1" wp14:anchorId="57E199EA" wp14:editId="6CADB966">
+          <wp:anchor distT="0" distB="0" distL="0" distR="0" simplePos="0" relativeHeight="251656192" behindDoc="1" locked="0" layoutInCell="1" allowOverlap="1" wp14:anchorId="57E199EA" wp14:editId="0D75B0FE">
             <wp:simplePos x="0" y="0"/>
             <wp:positionH relativeFrom="page">
               <wp:posOffset>2426208</wp:posOffset>
@@ -1330,7 +1081,7 @@
                     <pic:cNvPicPr/>
                   </pic:nvPicPr>
                   <pic:blipFill>
-                    <a:blip r:embed="rId10" cstate="print"/>
+                    <a:blip r:embed="rId11" cstate="print"/>
                     <a:stretch>
                       <a:fillRect/>
                     </a:stretch>
@@ -1507,7 +1258,7 @@
                     <pic:cNvPicPr/>
                   </pic:nvPicPr>
                   <pic:blipFill>
-                    <a:blip r:embed="rId11" cstate="print"/>
+                    <a:blip r:embed="rId12" cstate="print"/>
                     <a:stretch>
                       <a:fillRect/>
                     </a:stretch>
@@ -1540,7 +1291,6 @@
         </w:rPr>
         <w:t xml:space="preserve"> </w:t>
       </w:r>
-      <w:proofErr w:type="gramStart"/>
       <w:r>
         <w:rPr>
           <w:sz w:val="20"/>
@@ -1561,7 +1311,6 @@
         </w:rPr>
         <w:t>:</w:t>
       </w:r>
-      <w:proofErr w:type="gramEnd"/>
       <w:r>
         <w:rPr>
           <w:rFonts w:ascii="Arial MT"/>
@@ -1631,7 +1380,6 @@
         </w:rPr>
         <w:t xml:space="preserve"> </w:t>
       </w:r>
-      <w:proofErr w:type="gramStart"/>
       <w:r>
         <w:rPr>
           <w:sz w:val="20"/>
@@ -1652,7 +1400,6 @@
         </w:rPr>
         <w:t>:</w:t>
       </w:r>
-      <w:proofErr w:type="gramEnd"/>
       <w:r>
         <w:rPr>
           <w:rFonts w:ascii="Arial MT"/>
@@ -1666,23 +1413,7 @@
           <w:b/>
           <w:sz w:val="20"/>
         </w:rPr>
-        <w:t>{</w:t>
-      </w:r>
-      <w:proofErr w:type="spellStart"/>
-      <w:r>
-        <w:rPr>
-          <w:b/>
-          <w:sz w:val="20"/>
-        </w:rPr>
-        <w:t>issued_on</w:t>
-      </w:r>
-      <w:proofErr w:type="spellEnd"/>
-      <w:r>
-        <w:rPr>
-          <w:b/>
-          <w:sz w:val="20"/>
-        </w:rPr>
-        <w:t>}</w:t>
+        <w:t>{issued_on}</w:t>
       </w:r>
       <w:r>
         <w:rPr>
@@ -1741,23 +1472,7 @@
           <w:b/>
           <w:sz w:val="20"/>
         </w:rPr>
-        <w:t>{</w:t>
-      </w:r>
-      <w:proofErr w:type="spellStart"/>
-      <w:r>
-        <w:rPr>
-          <w:b/>
-          <w:sz w:val="20"/>
-        </w:rPr>
-        <w:t>valid_until</w:t>
-      </w:r>
-      <w:proofErr w:type="spellEnd"/>
-      <w:r>
-        <w:rPr>
-          <w:b/>
-          <w:sz w:val="20"/>
-        </w:rPr>
-        <w:t>}</w:t>
+        <w:t>{valid_until}</w:t>
       </w:r>
     </w:p>
     <w:p>
@@ -2213,40 +1928,25 @@
       <w:r>
         <w:rPr>
           <w:position w:val="2"/>
-          <w:sz w:val="18"/>
-        </w:rPr>
-        <w:t>{</w:t>
-      </w:r>
-      <w:proofErr w:type="spellStart"/>
+          <w:sz w:val="16"/>
+          <w:szCs w:val="20"/>
+        </w:rPr>
+        <w:t>{prepared_by}</w:t>
+      </w:r>
+      <w:r>
+        <w:rPr>
+          <w:position w:val="2"/>
+          <w:sz w:val="16"/>
+          <w:szCs w:val="20"/>
+        </w:rPr>
+        <w:t xml:space="preserve"> </w:t>
+      </w:r>
       <w:r>
         <w:rPr>
           <w:position w:val="2"/>
           <w:sz w:val="18"/>
         </w:rPr>
-        <w:t>prepared_by</w:t>
-      </w:r>
-      <w:proofErr w:type="spellEnd"/>
-      <w:r>
-        <w:rPr>
-          <w:position w:val="2"/>
-          <w:sz w:val="18"/>
-        </w:rPr>
-        <w:t>}</w:t>
-      </w:r>
-      <w:r>
-        <w:rPr>
-          <w:position w:val="2"/>
-          <w:sz w:val="18"/>
-        </w:rPr>
-        <w:t xml:space="preserve"> Reference </w:t>
-      </w:r>
-      <w:proofErr w:type="gramStart"/>
-      <w:r>
-        <w:rPr>
-          <w:position w:val="2"/>
-          <w:sz w:val="18"/>
-        </w:rPr>
-        <w:t>no</w:t>
+        <w:t>Reference no</w:t>
       </w:r>
       <w:r>
         <w:rPr>
@@ -2261,13 +1961,21 @@
           <w:rFonts w:ascii="Arial MT"/>
           <w:sz w:val="20"/>
         </w:rPr>
-        <w:t>:</w:t>
-      </w:r>
-      <w:proofErr w:type="gramEnd"/>
-      <w:r>
-        <w:rPr>
-          <w:rFonts w:ascii="Arial MT"/>
-          <w:sz w:val="20"/>
+        <w:t xml:space="preserve">: </w:t>
+      </w:r>
+      <w:r>
+        <w:rPr>
+          <w:position w:val="2"/>
+          <w:sz w:val="16"/>
+          <w:szCs w:val="20"/>
+        </w:rPr>
+        <w:t>{reference_no}</w:t>
+      </w:r>
+      <w:r>
+        <w:rPr>
+          <w:position w:val="2"/>
+          <w:sz w:val="16"/>
+          <w:szCs w:val="20"/>
         </w:rPr>
         <w:t xml:space="preserve"> </w:t>
       </w:r>
@@ -2276,30 +1984,7 @@
           <w:position w:val="2"/>
           <w:sz w:val="18"/>
         </w:rPr>
-        <w:t>{</w:t>
-      </w:r>
-      <w:proofErr w:type="spellStart"/>
-      <w:r>
-        <w:rPr>
-          <w:position w:val="2"/>
-          <w:sz w:val="18"/>
-        </w:rPr>
-        <w:t>reference_no</w:t>
-      </w:r>
-      <w:proofErr w:type="spellEnd"/>
-      <w:r>
-        <w:rPr>
-          <w:position w:val="2"/>
-          <w:sz w:val="18"/>
-        </w:rPr>
-        <w:t>}</w:t>
-      </w:r>
-      <w:r>
-        <w:rPr>
-          <w:position w:val="2"/>
-          <w:sz w:val="18"/>
-        </w:rPr>
-        <w:t xml:space="preserve"> Document</w:t>
+        <w:t>Document</w:t>
       </w:r>
       <w:r>
         <w:rPr>
@@ -2309,7 +1994,6 @@
         </w:rPr>
         <w:t xml:space="preserve"> </w:t>
       </w:r>
-      <w:proofErr w:type="gramStart"/>
       <w:r>
         <w:rPr>
           <w:position w:val="2"/>
@@ -2332,7 +2016,6 @@
         </w:rPr>
         <w:t>:</w:t>
       </w:r>
-      <w:proofErr w:type="gramEnd"/>
       <w:r>
         <w:rPr>
           <w:rFonts w:ascii="Arial MT"/>
@@ -2347,25 +2030,16 @@
           <w:spacing w:val="-4"/>
           <w:sz w:val="20"/>
         </w:rPr>
-        <w:t xml:space="preserve"> {</w:t>
-      </w:r>
-      <w:proofErr w:type="spellStart"/>
+        <w:t xml:space="preserve"> </w:t>
+      </w:r>
       <w:r>
         <w:rPr>
           <w:rFonts w:ascii="Arial MT"/>
           <w:spacing w:val="-4"/>
-          <w:sz w:val="20"/>
-        </w:rPr>
-        <w:t>document_file_no</w:t>
-      </w:r>
-      <w:proofErr w:type="spellEnd"/>
-      <w:r>
-        <w:rPr>
-          <w:rFonts w:ascii="Arial MT"/>
-          <w:spacing w:val="-4"/>
-          <w:sz w:val="20"/>
-        </w:rPr>
-        <w:t>}</w:t>
+          <w:sz w:val="14"/>
+          <w:szCs w:val="16"/>
+        </w:rPr>
+        <w:t>{document_file_no}</w:t>
       </w:r>
     </w:p>
     <w:sectPr>

</xml_diff>